<commit_message>
add solution for topic
</commit_message>
<xml_diff>
--- a/TP-KB-222-Liza_Kurdiuk- lpr.docx
+++ b/TP-KB-222-Liza_Kurdiuk- lpr.docx
@@ -243,21 +243,7 @@
             <w:rPr>
               <w:lang w:val="uk-UA"/>
             </w:rPr>
-            <w:t xml:space="preserve">Тема: </w:t>
-          </w:r>
-          <w:proofErr w:type="spellStart"/>
-          <w:r>
-            <w:rPr>
-              <w:lang w:val="uk-UA"/>
-            </w:rPr>
-            <w:t>Функцїї</w:t>
-          </w:r>
-          <w:proofErr w:type="spellEnd"/>
-          <w:r>
-            <w:rPr>
-              <w:lang w:val="uk-UA"/>
-            </w:rPr>
-            <w:t xml:space="preserve"> та зміні</w:t>
+            <w:t>Тема: Функцїї та зміні</w:t>
           </w:r>
         </w:p>
         <w:p>
@@ -3643,6 +3629,7 @@
       </w:pPr>
       <w:r>
         <w:rPr>
+          <w:noProof/>
           <w:lang w:val="uk-UA"/>
         </w:rPr>
         <w:drawing>
@@ -3744,14 +3731,7 @@
           <w:rFonts w:ascii="Segoe UI" w:hAnsi="Segoe UI" w:cs="Segoe UI"/>
           <w:lang w:val="ru-RU"/>
         </w:rPr>
-        <w:t xml:space="preserve"> </w:t>
-      </w:r>
-      <w:r>
-        <w:rPr>
-          <w:rFonts w:ascii="Segoe UI" w:hAnsi="Segoe UI" w:cs="Segoe UI"/>
-          <w:lang w:val="ru-RU"/>
-        </w:rPr>
-        <w:t xml:space="preserve">- </w:t>
+        <w:t xml:space="preserve"> - </w:t>
       </w:r>
       <w:proofErr w:type="spellStart"/>
       <w:r>
@@ -3898,15 +3878,7 @@
           <w:szCs w:val="28"/>
           <w:lang w:val="ru-RU"/>
         </w:rPr>
-        <w:t xml:space="preserve"> рядк</w:t>
-      </w:r>
-      <w:r>
-        <w:rPr>
-          <w:rFonts w:cs="Times New Roman"/>
-          <w:szCs w:val="28"/>
-          <w:lang w:val="ru-RU"/>
-        </w:rPr>
-        <w:t>а</w:t>
+        <w:t xml:space="preserve"> рядка</w:t>
       </w:r>
     </w:p>
     <w:p>
@@ -4072,15 +4044,7 @@
           <w:szCs w:val="28"/>
           <w:lang w:val="ru-RU"/>
         </w:rPr>
-        <w:t>’</w:t>
-      </w:r>
-      <w:r>
-        <w:rPr>
-          <w:rFonts w:cs="Times New Roman"/>
-          <w:szCs w:val="28"/>
-          <w:lang w:val="ru-RU"/>
-        </w:rPr>
-        <w:t xml:space="preserve"> - </w:t>
+        <w:t xml:space="preserve">’ - </w:t>
       </w:r>
       <w:proofErr w:type="spellStart"/>
       <w:r>
@@ -4174,6 +4138,7 @@
           <w:rFonts w:eastAsiaTheme="majorEastAsia" w:cs="Times New Roman"/>
           <w:b/>
           <w:bCs/>
+          <w:noProof/>
           <w:szCs w:val="28"/>
           <w:bdr w:val="single" w:sz="2" w:space="0" w:color="D9D9E3" w:frame="1"/>
           <w:lang w:val="ru-RU"/>
@@ -4238,7 +4203,6 @@
           <w:b/>
           <w:bCs/>
           <w:szCs w:val="28"/>
-          <w:bdr w:val="single" w:sz="2" w:space="0" w:color="D9D9E3" w:frame="1"/>
           <w:lang w:val="ru-RU"/>
         </w:rPr>
       </w:pPr>
@@ -4249,7 +4213,6 @@
           <w:b/>
           <w:bCs/>
           <w:szCs w:val="28"/>
-          <w:bdr w:val="single" w:sz="2" w:space="0" w:color="D9D9E3" w:frame="1"/>
           <w:lang w:val="ru-RU"/>
         </w:rPr>
         <w:t>Завдання</w:t>
@@ -4261,7 +4224,6 @@
           <w:b/>
           <w:bCs/>
           <w:szCs w:val="28"/>
-          <w:bdr w:val="single" w:sz="2" w:space="0" w:color="D9D9E3" w:frame="1"/>
           <w:lang w:val="ru-RU"/>
         </w:rPr>
         <w:t xml:space="preserve"> 2: «</w:t>
@@ -4271,7 +4233,6 @@
         <w:rPr>
           <w:rFonts w:eastAsiaTheme="majorEastAsia" w:cs="Times New Roman"/>
           <w:szCs w:val="28"/>
-          <w:bdr w:val="single" w:sz="2" w:space="0" w:color="D9D9E3" w:frame="1"/>
           <w:lang w:val="ru-RU"/>
         </w:rPr>
         <w:t>Протестувати</w:t>
@@ -4281,7 +4242,6 @@
         <w:rPr>
           <w:rFonts w:eastAsiaTheme="majorEastAsia" w:cs="Times New Roman"/>
           <w:szCs w:val="28"/>
-          <w:bdr w:val="single" w:sz="2" w:space="0" w:color="D9D9E3" w:frame="1"/>
           <w:lang w:val="ru-RU"/>
         </w:rPr>
         <w:t xml:space="preserve"> </w:t>
@@ -4291,7 +4251,6 @@
         <w:rPr>
           <w:rFonts w:eastAsiaTheme="majorEastAsia" w:cs="Times New Roman"/>
           <w:szCs w:val="28"/>
-          <w:bdr w:val="single" w:sz="2" w:space="0" w:color="D9D9E3" w:frame="1"/>
           <w:lang w:val="ru-RU"/>
         </w:rPr>
         <w:t>базові</w:t>
@@ -4301,7 +4260,6 @@
         <w:rPr>
           <w:rFonts w:eastAsiaTheme="majorEastAsia" w:cs="Times New Roman"/>
           <w:szCs w:val="28"/>
-          <w:bdr w:val="single" w:sz="2" w:space="0" w:color="D9D9E3" w:frame="1"/>
           <w:lang w:val="ru-RU"/>
         </w:rPr>
         <w:t xml:space="preserve"> </w:t>
@@ -4311,7 +4269,6 @@
         <w:rPr>
           <w:rFonts w:eastAsiaTheme="majorEastAsia" w:cs="Times New Roman"/>
           <w:szCs w:val="28"/>
-          <w:bdr w:val="single" w:sz="2" w:space="0" w:color="D9D9E3" w:frame="1"/>
           <w:lang w:val="ru-RU"/>
         </w:rPr>
         <w:t>функції</w:t>
@@ -4321,7 +4278,6 @@
         <w:rPr>
           <w:rFonts w:eastAsiaTheme="majorEastAsia" w:cs="Times New Roman"/>
           <w:szCs w:val="28"/>
-          <w:bdr w:val="single" w:sz="2" w:space="0" w:color="D9D9E3" w:frame="1"/>
           <w:lang w:val="ru-RU"/>
         </w:rPr>
         <w:t xml:space="preserve"> для </w:t>
@@ -4331,7 +4287,6 @@
         <w:rPr>
           <w:rFonts w:eastAsiaTheme="majorEastAsia" w:cs="Times New Roman"/>
           <w:szCs w:val="28"/>
-          <w:bdr w:val="single" w:sz="2" w:space="0" w:color="D9D9E3" w:frame="1"/>
           <w:lang w:val="ru-RU"/>
         </w:rPr>
         <w:t>рядків</w:t>
@@ -4343,7 +4298,6 @@
           <w:b/>
           <w:bCs/>
           <w:szCs w:val="28"/>
-          <w:bdr w:val="single" w:sz="2" w:space="0" w:color="D9D9E3" w:frame="1"/>
           <w:lang w:val="ru-RU"/>
         </w:rPr>
         <w:t>»</w:t>
@@ -4369,7 +4323,6 @@
           <w:b/>
           <w:bCs/>
           <w:szCs w:val="28"/>
-          <w:bdr w:val="single" w:sz="2" w:space="0" w:color="D9D9E3" w:frame="1"/>
           <w:lang w:val="ru-RU"/>
         </w:rPr>
       </w:pPr>
@@ -4378,6 +4331,7 @@
           <w:rFonts w:eastAsiaTheme="majorEastAsia" w:cs="Times New Roman"/>
           <w:b/>
           <w:bCs/>
+          <w:noProof/>
           <w:szCs w:val="28"/>
           <w:bdr w:val="single" w:sz="2" w:space="0" w:color="D9D9E3" w:frame="1"/>
           <w:lang w:val="ru-RU"/>
@@ -4426,899 +4380,940 @@
         <w:jc w:val="left"/>
         <w:rPr>
           <w:rFonts w:eastAsiaTheme="majorEastAsia" w:cs="Times New Roman"/>
+          <w:szCs w:val="28"/>
+          <w:lang w:val="ru-RU"/>
+        </w:rPr>
+      </w:pPr>
+      <w:proofErr w:type="spellStart"/>
+      <w:r>
+        <w:rPr>
+          <w:rFonts w:eastAsiaTheme="majorEastAsia" w:cs="Times New Roman"/>
           <w:b/>
           <w:bCs/>
           <w:szCs w:val="28"/>
-          <w:bdr w:val="single" w:sz="2" w:space="0" w:color="D9D9E3" w:frame="1"/>
-          <w:lang w:val="ru-RU"/>
-        </w:rPr>
-      </w:pPr>
+        </w:rPr>
+        <w:t>len</w:t>
+      </w:r>
+      <w:proofErr w:type="spellEnd"/>
+      <w:r>
+        <w:rPr>
+          <w:rFonts w:eastAsiaTheme="majorEastAsia" w:cs="Times New Roman"/>
+          <w:b/>
+          <w:bCs/>
+          <w:szCs w:val="28"/>
+        </w:rPr>
+        <w:t>(</w:t>
+      </w:r>
+      <w:proofErr w:type="spellStart"/>
+      <w:r>
+        <w:rPr>
+          <w:rFonts w:eastAsiaTheme="majorEastAsia" w:cs="Times New Roman"/>
+          <w:b/>
+          <w:bCs/>
+          <w:szCs w:val="28"/>
+        </w:rPr>
+        <w:t>test_string</w:t>
+      </w:r>
+      <w:proofErr w:type="spellEnd"/>
+      <w:r>
+        <w:rPr>
+          <w:rFonts w:eastAsiaTheme="majorEastAsia" w:cs="Times New Roman"/>
+          <w:b/>
+          <w:bCs/>
+          <w:szCs w:val="28"/>
+        </w:rPr>
+        <w:t>):</w:t>
+      </w:r>
+      <w:r>
+        <w:rPr>
+          <w:rFonts w:eastAsiaTheme="majorEastAsia" w:cs="Times New Roman"/>
+          <w:szCs w:val="28"/>
+        </w:rPr>
+        <w:t xml:space="preserve"> </w:t>
+      </w:r>
+      <w:proofErr w:type="spellStart"/>
+      <w:r>
+        <w:rPr>
+          <w:rFonts w:eastAsiaTheme="majorEastAsia" w:cs="Times New Roman"/>
+          <w:szCs w:val="28"/>
+          <w:lang w:val="ru-RU"/>
+        </w:rPr>
+        <w:t>Повертає</w:t>
+      </w:r>
+      <w:proofErr w:type="spellEnd"/>
+      <w:r>
+        <w:rPr>
+          <w:rFonts w:eastAsiaTheme="majorEastAsia" w:cs="Times New Roman"/>
+          <w:szCs w:val="28"/>
+        </w:rPr>
+        <w:t xml:space="preserve"> </w:t>
+      </w:r>
+      <w:proofErr w:type="spellStart"/>
+      <w:r>
+        <w:rPr>
+          <w:rFonts w:eastAsiaTheme="majorEastAsia" w:cs="Times New Roman"/>
+          <w:szCs w:val="28"/>
+          <w:lang w:val="ru-RU"/>
+        </w:rPr>
+        <w:t>довжину</w:t>
+      </w:r>
+      <w:proofErr w:type="spellEnd"/>
+      <w:r>
+        <w:rPr>
+          <w:rFonts w:eastAsiaTheme="majorEastAsia" w:cs="Times New Roman"/>
+          <w:szCs w:val="28"/>
+        </w:rPr>
+        <w:t xml:space="preserve"> </w:t>
+      </w:r>
+      <w:r>
+        <w:rPr>
+          <w:rFonts w:eastAsiaTheme="majorEastAsia" w:cs="Times New Roman"/>
+          <w:szCs w:val="28"/>
+          <w:lang w:val="ru-RU"/>
+        </w:rPr>
+        <w:t>рядка</w:t>
+      </w:r>
     </w:p>
     <w:p>
       <w:pPr>
-        <w:pBdr>
-          <w:top w:val="single" w:sz="2" w:space="8" w:color="D9D9E3"/>
-          <w:left w:val="single" w:sz="2" w:space="5" w:color="D9D9E3"/>
-          <w:bottom w:val="single" w:sz="2" w:space="0" w:color="D9D9E3"/>
-          <w:right w:val="single" w:sz="2" w:space="0" w:color="D9D9E3"/>
-        </w:pBdr>
-        <w:spacing w:after="0"/>
         <w:ind w:firstLine="0"/>
-        <w:contextualSpacing w:val="0"/>
         <w:jc w:val="left"/>
         <w:rPr>
-          <w:rFonts w:asciiTheme="majorHAnsi" w:eastAsia="Times New Roman" w:hAnsiTheme="majorHAnsi" w:cstheme="majorHAnsi"/>
-          <w:szCs w:val="28"/>
-          <w:lang w:val="uk-UA" w:eastAsia="uk-UA"/>
-        </w:rPr>
-      </w:pPr>
-      <w:proofErr w:type="spellStart"/>
-      <w:r>
-        <w:rPr>
-          <w:rFonts w:asciiTheme="majorHAnsi" w:eastAsia="Times New Roman" w:hAnsiTheme="majorHAnsi" w:cstheme="majorHAnsi"/>
+          <w:rFonts w:eastAsiaTheme="majorEastAsia" w:cs="Times New Roman"/>
+          <w:szCs w:val="28"/>
+          <w:lang w:val="ru-RU"/>
+        </w:rPr>
+      </w:pPr>
+      <w:proofErr w:type="gramStart"/>
+      <w:r>
+        <w:rPr>
+          <w:rFonts w:eastAsiaTheme="majorEastAsia" w:cs="Times New Roman"/>
           <w:b/>
           <w:bCs/>
           <w:szCs w:val="28"/>
-          <w:bdr w:val="single" w:sz="2" w:space="0" w:color="D9D9E3" w:frame="1"/>
-          <w:lang w:val="uk-UA" w:eastAsia="uk-UA"/>
-        </w:rPr>
-        <w:t>len</w:t>
-      </w:r>
-      <w:proofErr w:type="spellEnd"/>
-      <w:r>
-        <w:rPr>
-          <w:rFonts w:asciiTheme="majorHAnsi" w:eastAsia="Times New Roman" w:hAnsiTheme="majorHAnsi" w:cstheme="majorHAnsi"/>
+        </w:rPr>
+        <w:t>upper</w:t>
+      </w:r>
+      <w:r>
+        <w:rPr>
+          <w:rFonts w:eastAsiaTheme="majorEastAsia" w:cs="Times New Roman"/>
           <w:b/>
           <w:bCs/>
           <w:szCs w:val="28"/>
-          <w:bdr w:val="single" w:sz="2" w:space="0" w:color="D9D9E3" w:frame="1"/>
-          <w:lang w:val="uk-UA" w:eastAsia="uk-UA"/>
+          <w:lang w:val="ru-RU"/>
         </w:rPr>
         <w:t>(</w:t>
       </w:r>
-      <w:proofErr w:type="spellStart"/>
-      <w:r>
-        <w:rPr>
-          <w:rFonts w:asciiTheme="majorHAnsi" w:eastAsia="Times New Roman" w:hAnsiTheme="majorHAnsi" w:cstheme="majorHAnsi"/>
+      <w:proofErr w:type="gramEnd"/>
+      <w:r>
+        <w:rPr>
+          <w:rFonts w:eastAsiaTheme="majorEastAsia" w:cs="Times New Roman"/>
           <w:b/>
           <w:bCs/>
           <w:szCs w:val="28"/>
-          <w:bdr w:val="single" w:sz="2" w:space="0" w:color="D9D9E3" w:frame="1"/>
-          <w:lang w:val="uk-UA" w:eastAsia="uk-UA"/>
-        </w:rPr>
-        <w:t>test_string</w:t>
+          <w:lang w:val="ru-RU"/>
+        </w:rPr>
+        <w:t>):</w:t>
+      </w:r>
+      <w:r>
+        <w:rPr>
+          <w:rFonts w:eastAsiaTheme="majorEastAsia" w:cs="Times New Roman"/>
+          <w:szCs w:val="28"/>
+          <w:lang w:val="ru-RU"/>
+        </w:rPr>
+        <w:t xml:space="preserve"> Переводить рядок в </w:t>
+      </w:r>
+      <w:proofErr w:type="spellStart"/>
+      <w:r>
+        <w:rPr>
+          <w:rFonts w:eastAsiaTheme="majorEastAsia" w:cs="Times New Roman"/>
+          <w:szCs w:val="28"/>
+          <w:lang w:val="ru-RU"/>
+        </w:rPr>
+        <w:t>верхній</w:t>
       </w:r>
       <w:proofErr w:type="spellEnd"/>
       <w:r>
         <w:rPr>
-          <w:rFonts w:asciiTheme="majorHAnsi" w:eastAsia="Times New Roman" w:hAnsiTheme="majorHAnsi" w:cstheme="majorHAnsi"/>
+          <w:rFonts w:eastAsiaTheme="majorEastAsia" w:cs="Times New Roman"/>
+          <w:szCs w:val="28"/>
+          <w:lang w:val="ru-RU"/>
+        </w:rPr>
+        <w:t xml:space="preserve"> </w:t>
+      </w:r>
+      <w:proofErr w:type="spellStart"/>
+      <w:r>
+        <w:rPr>
+          <w:rFonts w:eastAsiaTheme="majorEastAsia" w:cs="Times New Roman"/>
+          <w:szCs w:val="28"/>
+          <w:lang w:val="ru-RU"/>
+        </w:rPr>
+        <w:t>регістр</w:t>
+      </w:r>
+      <w:proofErr w:type="spellEnd"/>
+      <w:r>
+        <w:rPr>
+          <w:rFonts w:eastAsiaTheme="majorEastAsia" w:cs="Times New Roman"/>
+          <w:szCs w:val="28"/>
+          <w:lang w:val="ru-RU"/>
+        </w:rPr>
+        <w:t>.</w:t>
+      </w:r>
+    </w:p>
+    <w:p>
+      <w:pPr>
+        <w:ind w:firstLine="0"/>
+        <w:jc w:val="left"/>
+        <w:rPr>
+          <w:rFonts w:eastAsiaTheme="majorEastAsia" w:cs="Times New Roman"/>
+          <w:szCs w:val="28"/>
+          <w:lang w:val="ru-RU"/>
+        </w:rPr>
+      </w:pPr>
+      <w:proofErr w:type="gramStart"/>
+      <w:r>
+        <w:rPr>
+          <w:rFonts w:eastAsiaTheme="majorEastAsia" w:cs="Times New Roman"/>
           <w:b/>
           <w:bCs/>
           <w:szCs w:val="28"/>
-          <w:bdr w:val="single" w:sz="2" w:space="0" w:color="D9D9E3" w:frame="1"/>
-          <w:lang w:val="uk-UA" w:eastAsia="uk-UA"/>
-        </w:rPr>
-        <w:t>)</w:t>
-      </w:r>
-      <w:r>
-        <w:rPr>
-          <w:rFonts w:asciiTheme="majorHAnsi" w:eastAsia="Times New Roman" w:hAnsiTheme="majorHAnsi" w:cstheme="majorHAnsi"/>
-          <w:szCs w:val="28"/>
-          <w:lang w:val="uk-UA" w:eastAsia="uk-UA"/>
-        </w:rPr>
-        <w:t>: Повертає довжину рядка.</w:t>
+        </w:rPr>
+        <w:t>lower</w:t>
+      </w:r>
+      <w:r>
+        <w:rPr>
+          <w:rFonts w:eastAsiaTheme="majorEastAsia" w:cs="Times New Roman"/>
+          <w:b/>
+          <w:bCs/>
+          <w:szCs w:val="28"/>
+          <w:lang w:val="ru-RU"/>
+        </w:rPr>
+        <w:t>(</w:t>
+      </w:r>
+      <w:proofErr w:type="gramEnd"/>
+      <w:r>
+        <w:rPr>
+          <w:rFonts w:eastAsiaTheme="majorEastAsia" w:cs="Times New Roman"/>
+          <w:b/>
+          <w:bCs/>
+          <w:szCs w:val="28"/>
+          <w:lang w:val="ru-RU"/>
+        </w:rPr>
+        <w:t>):</w:t>
+      </w:r>
+      <w:r>
+        <w:rPr>
+          <w:rFonts w:eastAsiaTheme="majorEastAsia" w:cs="Times New Roman"/>
+          <w:szCs w:val="28"/>
+          <w:lang w:val="ru-RU"/>
+        </w:rPr>
+        <w:t xml:space="preserve"> Переводить рядок в </w:t>
+      </w:r>
+      <w:proofErr w:type="spellStart"/>
+      <w:r>
+        <w:rPr>
+          <w:rFonts w:eastAsiaTheme="majorEastAsia" w:cs="Times New Roman"/>
+          <w:szCs w:val="28"/>
+          <w:lang w:val="ru-RU"/>
+        </w:rPr>
+        <w:t>нижній</w:t>
+      </w:r>
+      <w:proofErr w:type="spellEnd"/>
+      <w:r>
+        <w:rPr>
+          <w:rFonts w:eastAsiaTheme="majorEastAsia" w:cs="Times New Roman"/>
+          <w:szCs w:val="28"/>
+          <w:lang w:val="ru-RU"/>
+        </w:rPr>
+        <w:t xml:space="preserve"> </w:t>
+      </w:r>
+      <w:proofErr w:type="spellStart"/>
+      <w:r>
+        <w:rPr>
+          <w:rFonts w:eastAsiaTheme="majorEastAsia" w:cs="Times New Roman"/>
+          <w:szCs w:val="28"/>
+          <w:lang w:val="ru-RU"/>
+        </w:rPr>
+        <w:t>регістр</w:t>
+      </w:r>
+      <w:proofErr w:type="spellEnd"/>
+      <w:r>
+        <w:rPr>
+          <w:rFonts w:eastAsiaTheme="majorEastAsia" w:cs="Times New Roman"/>
+          <w:szCs w:val="28"/>
+          <w:lang w:val="ru-RU"/>
+        </w:rPr>
+        <w:t>.</w:t>
       </w:r>
     </w:p>
     <w:p>
       <w:pPr>
-        <w:pBdr>
-          <w:top w:val="single" w:sz="2" w:space="8" w:color="D9D9E3"/>
-          <w:left w:val="single" w:sz="2" w:space="5" w:color="D9D9E3"/>
-          <w:bottom w:val="single" w:sz="2" w:space="0" w:color="D9D9E3"/>
-          <w:right w:val="single" w:sz="2" w:space="0" w:color="D9D9E3"/>
-        </w:pBdr>
-        <w:spacing w:after="0"/>
         <w:ind w:firstLine="0"/>
-        <w:contextualSpacing w:val="0"/>
         <w:jc w:val="left"/>
         <w:rPr>
-          <w:rFonts w:asciiTheme="majorHAnsi" w:eastAsia="Times New Roman" w:hAnsiTheme="majorHAnsi" w:cstheme="majorHAnsi"/>
-          <w:sz w:val="32"/>
-          <w:szCs w:val="32"/>
-          <w:lang w:val="uk-UA" w:eastAsia="uk-UA"/>
+          <w:rFonts w:eastAsiaTheme="majorEastAsia" w:cs="Times New Roman"/>
+          <w:szCs w:val="28"/>
+          <w:lang w:val="ru-RU"/>
         </w:rPr>
       </w:pPr>
       <w:proofErr w:type="spellStart"/>
       <w:r>
         <w:rPr>
-          <w:rFonts w:asciiTheme="majorHAnsi" w:eastAsia="Times New Roman" w:hAnsiTheme="majorHAnsi" w:cstheme="majorHAnsi"/>
+          <w:rFonts w:eastAsiaTheme="majorEastAsia" w:cs="Times New Roman"/>
           <w:b/>
           <w:bCs/>
           <w:szCs w:val="28"/>
-          <w:bdr w:val="single" w:sz="2" w:space="0" w:color="D9D9E3" w:frame="1"/>
-          <w:lang w:val="uk-UA" w:eastAsia="uk-UA"/>
-        </w:rPr>
-        <w:t>upper</w:t>
+          <w:lang w:val="ru-RU"/>
+        </w:rPr>
+        <w:t>Startwith</w:t>
       </w:r>
       <w:proofErr w:type="spellEnd"/>
       <w:r>
         <w:rPr>
-          <w:rFonts w:asciiTheme="majorHAnsi" w:eastAsia="Times New Roman" w:hAnsiTheme="majorHAnsi" w:cstheme="majorHAnsi"/>
+          <w:rFonts w:eastAsiaTheme="majorEastAsia" w:cs="Times New Roman"/>
           <w:b/>
           <w:bCs/>
           <w:szCs w:val="28"/>
-          <w:bdr w:val="single" w:sz="2" w:space="0" w:color="D9D9E3" w:frame="1"/>
-          <w:lang w:val="uk-UA" w:eastAsia="uk-UA"/>
-        </w:rPr>
-        <w:t>()</w:t>
-      </w:r>
-      <w:r>
-        <w:rPr>
-          <w:rFonts w:asciiTheme="majorHAnsi" w:eastAsia="Times New Roman" w:hAnsiTheme="majorHAnsi" w:cstheme="majorHAnsi"/>
-          <w:szCs w:val="28"/>
-          <w:lang w:val="uk-UA" w:eastAsia="uk-UA"/>
-        </w:rPr>
-        <w:t>: Переводить рядок в верхній регістр.</w:t>
+          <w:lang w:val="ru-RU"/>
+        </w:rPr>
+        <w:t>(</w:t>
+      </w:r>
+      <w:proofErr w:type="spellStart"/>
+      <w:r>
+        <w:rPr>
+          <w:rFonts w:eastAsiaTheme="majorEastAsia" w:cs="Times New Roman"/>
+          <w:b/>
+          <w:bCs/>
+          <w:szCs w:val="28"/>
+          <w:lang w:val="ru-RU"/>
+        </w:rPr>
+        <w:t>prefix</w:t>
+      </w:r>
+      <w:proofErr w:type="spellEnd"/>
+      <w:r>
+        <w:rPr>
+          <w:rFonts w:eastAsiaTheme="majorEastAsia" w:cs="Times New Roman"/>
+          <w:b/>
+          <w:bCs/>
+          <w:szCs w:val="28"/>
+          <w:lang w:val="ru-RU"/>
+        </w:rPr>
+        <w:t>):</w:t>
+      </w:r>
+      <w:r>
+        <w:rPr>
+          <w:rFonts w:eastAsiaTheme="majorEastAsia" w:cs="Times New Roman"/>
+          <w:szCs w:val="28"/>
+          <w:lang w:val="ru-RU"/>
+        </w:rPr>
+        <w:t xml:space="preserve"> </w:t>
+      </w:r>
+      <w:proofErr w:type="spellStart"/>
+      <w:r>
+        <w:rPr>
+          <w:rFonts w:eastAsiaTheme="majorEastAsia" w:cs="Times New Roman"/>
+          <w:szCs w:val="28"/>
+          <w:lang w:val="ru-RU"/>
+        </w:rPr>
+        <w:t>використовується</w:t>
+      </w:r>
+      <w:proofErr w:type="spellEnd"/>
+      <w:r>
+        <w:rPr>
+          <w:rFonts w:eastAsiaTheme="majorEastAsia" w:cs="Times New Roman"/>
+          <w:szCs w:val="28"/>
+          <w:lang w:val="ru-RU"/>
+        </w:rPr>
+        <w:t xml:space="preserve"> для </w:t>
+      </w:r>
+      <w:proofErr w:type="spellStart"/>
+      <w:r>
+        <w:rPr>
+          <w:rFonts w:eastAsiaTheme="majorEastAsia" w:cs="Times New Roman"/>
+          <w:szCs w:val="28"/>
+          <w:lang w:val="ru-RU"/>
+        </w:rPr>
+        <w:t>перевірки</w:t>
+      </w:r>
+      <w:proofErr w:type="spellEnd"/>
+      <w:r>
+        <w:rPr>
+          <w:rFonts w:eastAsiaTheme="majorEastAsia" w:cs="Times New Roman"/>
+          <w:szCs w:val="28"/>
+          <w:lang w:val="ru-RU"/>
+        </w:rPr>
+        <w:t xml:space="preserve"> того, </w:t>
+      </w:r>
+      <w:proofErr w:type="spellStart"/>
+      <w:r>
+        <w:rPr>
+          <w:rFonts w:eastAsiaTheme="majorEastAsia" w:cs="Times New Roman"/>
+          <w:szCs w:val="28"/>
+          <w:lang w:val="ru-RU"/>
+        </w:rPr>
+        <w:t>чи</w:t>
+      </w:r>
+      <w:proofErr w:type="spellEnd"/>
+      <w:r>
+        <w:rPr>
+          <w:rFonts w:eastAsiaTheme="majorEastAsia" w:cs="Times New Roman"/>
+          <w:szCs w:val="28"/>
+          <w:lang w:val="ru-RU"/>
+        </w:rPr>
+        <w:t xml:space="preserve"> рядок </w:t>
+      </w:r>
+      <w:proofErr w:type="spellStart"/>
+      <w:r>
+        <w:rPr>
+          <w:rFonts w:eastAsiaTheme="majorEastAsia" w:cs="Times New Roman"/>
+          <w:szCs w:val="28"/>
+          <w:lang w:val="ru-RU"/>
+        </w:rPr>
+        <w:t>починається</w:t>
+      </w:r>
+      <w:proofErr w:type="spellEnd"/>
+      <w:r>
+        <w:rPr>
+          <w:rFonts w:eastAsiaTheme="majorEastAsia" w:cs="Times New Roman"/>
+          <w:szCs w:val="28"/>
+          <w:lang w:val="ru-RU"/>
+        </w:rPr>
+        <w:t xml:space="preserve"> з </w:t>
+      </w:r>
+      <w:proofErr w:type="spellStart"/>
+      <w:r>
+        <w:rPr>
+          <w:rFonts w:eastAsiaTheme="majorEastAsia" w:cs="Times New Roman"/>
+          <w:szCs w:val="28"/>
+          <w:lang w:val="ru-RU"/>
+        </w:rPr>
+        <w:t>певної</w:t>
+      </w:r>
+      <w:proofErr w:type="spellEnd"/>
+      <w:r>
+        <w:rPr>
+          <w:rFonts w:eastAsiaTheme="majorEastAsia" w:cs="Times New Roman"/>
+          <w:szCs w:val="28"/>
+          <w:lang w:val="ru-RU"/>
+        </w:rPr>
+        <w:t xml:space="preserve"> </w:t>
+      </w:r>
+      <w:proofErr w:type="spellStart"/>
+      <w:r>
+        <w:rPr>
+          <w:rFonts w:eastAsiaTheme="majorEastAsia" w:cs="Times New Roman"/>
+          <w:szCs w:val="28"/>
+          <w:lang w:val="ru-RU"/>
+        </w:rPr>
+        <w:t>підстроки</w:t>
+      </w:r>
+      <w:proofErr w:type="spellEnd"/>
+      <w:r>
+        <w:rPr>
+          <w:rFonts w:eastAsiaTheme="majorEastAsia" w:cs="Times New Roman"/>
+          <w:szCs w:val="28"/>
+          <w:lang w:val="ru-RU"/>
+        </w:rPr>
+        <w:t xml:space="preserve">. </w:t>
+      </w:r>
+      <w:proofErr w:type="spellStart"/>
+      <w:r>
+        <w:rPr>
+          <w:rFonts w:eastAsiaTheme="majorEastAsia" w:cs="Times New Roman"/>
+          <w:szCs w:val="28"/>
+          <w:lang w:val="ru-RU"/>
+        </w:rPr>
+        <w:t>True</w:t>
+      </w:r>
+      <w:proofErr w:type="spellEnd"/>
+      <w:r>
+        <w:rPr>
+          <w:rFonts w:eastAsiaTheme="majorEastAsia" w:cs="Times New Roman"/>
+          <w:szCs w:val="28"/>
+          <w:lang w:val="ru-RU"/>
+        </w:rPr>
+        <w:t xml:space="preserve">, </w:t>
+      </w:r>
+      <w:proofErr w:type="spellStart"/>
+      <w:r>
+        <w:rPr>
+          <w:rFonts w:eastAsiaTheme="majorEastAsia" w:cs="Times New Roman"/>
+          <w:szCs w:val="28"/>
+          <w:lang w:val="ru-RU"/>
+        </w:rPr>
+        <w:t>якщо</w:t>
+      </w:r>
+      <w:proofErr w:type="spellEnd"/>
+      <w:r>
+        <w:rPr>
+          <w:rFonts w:eastAsiaTheme="majorEastAsia" w:cs="Times New Roman"/>
+          <w:szCs w:val="28"/>
+          <w:lang w:val="ru-RU"/>
+        </w:rPr>
+        <w:t xml:space="preserve"> рядок </w:t>
+      </w:r>
+      <w:proofErr w:type="spellStart"/>
+      <w:r>
+        <w:rPr>
+          <w:rFonts w:eastAsiaTheme="majorEastAsia" w:cs="Times New Roman"/>
+          <w:szCs w:val="28"/>
+          <w:lang w:val="ru-RU"/>
+        </w:rPr>
+        <w:t>починається</w:t>
+      </w:r>
+      <w:proofErr w:type="spellEnd"/>
+      <w:r>
+        <w:rPr>
+          <w:rFonts w:eastAsiaTheme="majorEastAsia" w:cs="Times New Roman"/>
+          <w:szCs w:val="28"/>
+          <w:lang w:val="ru-RU"/>
+        </w:rPr>
+        <w:t xml:space="preserve"> з </w:t>
+      </w:r>
+      <w:proofErr w:type="spellStart"/>
+      <w:r>
+        <w:rPr>
+          <w:rFonts w:eastAsiaTheme="majorEastAsia" w:cs="Times New Roman"/>
+          <w:szCs w:val="28"/>
+          <w:lang w:val="ru-RU"/>
+        </w:rPr>
+        <w:t>вказаної</w:t>
+      </w:r>
+      <w:proofErr w:type="spellEnd"/>
+      <w:r>
+        <w:rPr>
+          <w:rFonts w:eastAsiaTheme="majorEastAsia" w:cs="Times New Roman"/>
+          <w:szCs w:val="28"/>
+          <w:lang w:val="ru-RU"/>
+        </w:rPr>
+        <w:t xml:space="preserve"> </w:t>
+      </w:r>
+      <w:proofErr w:type="spellStart"/>
+      <w:r>
+        <w:rPr>
+          <w:rFonts w:eastAsiaTheme="majorEastAsia" w:cs="Times New Roman"/>
+          <w:szCs w:val="28"/>
+          <w:lang w:val="ru-RU"/>
+        </w:rPr>
+        <w:t>підстроки</w:t>
+      </w:r>
+      <w:proofErr w:type="spellEnd"/>
+      <w:r>
+        <w:rPr>
+          <w:rFonts w:eastAsiaTheme="majorEastAsia" w:cs="Times New Roman"/>
+          <w:szCs w:val="28"/>
+          <w:lang w:val="ru-RU"/>
+        </w:rPr>
+        <w:t xml:space="preserve">, і </w:t>
+      </w:r>
+      <w:proofErr w:type="spellStart"/>
+      <w:r>
+        <w:rPr>
+          <w:rFonts w:eastAsiaTheme="majorEastAsia" w:cs="Times New Roman"/>
+          <w:szCs w:val="28"/>
+          <w:lang w:val="ru-RU"/>
+        </w:rPr>
+        <w:t>False</w:t>
+      </w:r>
+      <w:proofErr w:type="spellEnd"/>
+      <w:r>
+        <w:rPr>
+          <w:rFonts w:eastAsiaTheme="majorEastAsia" w:cs="Times New Roman"/>
+          <w:szCs w:val="28"/>
+          <w:lang w:val="ru-RU"/>
+        </w:rPr>
+        <w:t xml:space="preserve">, </w:t>
+      </w:r>
+      <w:proofErr w:type="spellStart"/>
+      <w:r>
+        <w:rPr>
+          <w:rFonts w:eastAsiaTheme="majorEastAsia" w:cs="Times New Roman"/>
+          <w:szCs w:val="28"/>
+          <w:lang w:val="ru-RU"/>
+        </w:rPr>
+        <w:t>якщо</w:t>
+      </w:r>
+      <w:proofErr w:type="spellEnd"/>
+      <w:r>
+        <w:rPr>
+          <w:rFonts w:eastAsiaTheme="majorEastAsia" w:cs="Times New Roman"/>
+          <w:szCs w:val="28"/>
+          <w:lang w:val="ru-RU"/>
+        </w:rPr>
+        <w:t xml:space="preserve"> </w:t>
+      </w:r>
+      <w:proofErr w:type="spellStart"/>
+      <w:r>
+        <w:rPr>
+          <w:rFonts w:eastAsiaTheme="majorEastAsia" w:cs="Times New Roman"/>
+          <w:szCs w:val="28"/>
+          <w:lang w:val="ru-RU"/>
+        </w:rPr>
+        <w:t>ні</w:t>
+      </w:r>
+      <w:proofErr w:type="spellEnd"/>
+      <w:r>
+        <w:rPr>
+          <w:rFonts w:eastAsiaTheme="majorEastAsia" w:cs="Times New Roman"/>
+          <w:szCs w:val="28"/>
+          <w:lang w:val="ru-RU"/>
+        </w:rPr>
+        <w:t>.</w:t>
       </w:r>
     </w:p>
     <w:p>
       <w:pPr>
-        <w:pBdr>
-          <w:top w:val="single" w:sz="2" w:space="8" w:color="D9D9E3"/>
-          <w:left w:val="single" w:sz="2" w:space="5" w:color="D9D9E3"/>
-          <w:bottom w:val="single" w:sz="2" w:space="0" w:color="D9D9E3"/>
-          <w:right w:val="single" w:sz="2" w:space="0" w:color="D9D9E3"/>
-        </w:pBdr>
-        <w:spacing w:after="0"/>
         <w:ind w:firstLine="0"/>
-        <w:contextualSpacing w:val="0"/>
         <w:jc w:val="left"/>
         <w:rPr>
-          <w:rFonts w:asciiTheme="majorHAnsi" w:eastAsia="Times New Roman" w:hAnsiTheme="majorHAnsi" w:cstheme="majorHAnsi"/>
-          <w:szCs w:val="28"/>
-          <w:lang w:val="uk-UA" w:eastAsia="uk-UA"/>
+          <w:rFonts w:eastAsiaTheme="majorEastAsia" w:cs="Times New Roman"/>
+          <w:szCs w:val="28"/>
+          <w:lang w:val="ru-RU"/>
         </w:rPr>
       </w:pPr>
       <w:proofErr w:type="spellStart"/>
       <w:r>
         <w:rPr>
-          <w:rFonts w:asciiTheme="majorHAnsi" w:eastAsia="Times New Roman" w:hAnsiTheme="majorHAnsi" w:cstheme="majorHAnsi"/>
+          <w:rFonts w:eastAsiaTheme="majorEastAsia" w:cs="Times New Roman"/>
           <w:b/>
           <w:bCs/>
           <w:szCs w:val="28"/>
-          <w:bdr w:val="single" w:sz="2" w:space="0" w:color="D9D9E3" w:frame="1"/>
-          <w:lang w:val="uk-UA" w:eastAsia="uk-UA"/>
-        </w:rPr>
-        <w:t>lower</w:t>
+          <w:lang w:val="ru-RU"/>
+        </w:rPr>
+        <w:t>Find</w:t>
       </w:r>
       <w:proofErr w:type="spellEnd"/>
       <w:r>
         <w:rPr>
-          <w:rFonts w:asciiTheme="majorHAnsi" w:eastAsia="Times New Roman" w:hAnsiTheme="majorHAnsi" w:cstheme="majorHAnsi"/>
+          <w:rFonts w:eastAsiaTheme="majorEastAsia" w:cs="Times New Roman"/>
           <w:b/>
           <w:bCs/>
           <w:szCs w:val="28"/>
-          <w:bdr w:val="single" w:sz="2" w:space="0" w:color="D9D9E3" w:frame="1"/>
-          <w:lang w:val="uk-UA" w:eastAsia="uk-UA"/>
-        </w:rPr>
-        <w:t>()</w:t>
-      </w:r>
-      <w:r>
-        <w:rPr>
-          <w:rFonts w:asciiTheme="majorHAnsi" w:eastAsia="Times New Roman" w:hAnsiTheme="majorHAnsi" w:cstheme="majorHAnsi"/>
-          <w:szCs w:val="28"/>
-          <w:lang w:val="uk-UA" w:eastAsia="uk-UA"/>
-        </w:rPr>
-        <w:t>: Переводить рядок в нижній регістр.</w:t>
+          <w:lang w:val="ru-RU"/>
+        </w:rPr>
+        <w:t>(</w:t>
+      </w:r>
+      <w:proofErr w:type="spellStart"/>
+      <w:r>
+        <w:rPr>
+          <w:rFonts w:eastAsiaTheme="majorEastAsia" w:cs="Times New Roman"/>
+          <w:b/>
+          <w:bCs/>
+          <w:szCs w:val="28"/>
+          <w:lang w:val="ru-RU"/>
+        </w:rPr>
+        <w:t>substring</w:t>
+      </w:r>
+      <w:proofErr w:type="spellEnd"/>
+      <w:r>
+        <w:rPr>
+          <w:rFonts w:eastAsiaTheme="majorEastAsia" w:cs="Times New Roman"/>
+          <w:b/>
+          <w:bCs/>
+          <w:szCs w:val="28"/>
+          <w:lang w:val="ru-RU"/>
+        </w:rPr>
+        <w:t>):</w:t>
+      </w:r>
+      <w:r>
+        <w:rPr>
+          <w:rFonts w:eastAsiaTheme="majorEastAsia" w:cs="Times New Roman"/>
+          <w:szCs w:val="28"/>
+          <w:lang w:val="ru-RU"/>
+        </w:rPr>
+        <w:t xml:space="preserve"> для </w:t>
+      </w:r>
+      <w:proofErr w:type="spellStart"/>
+      <w:r>
+        <w:rPr>
+          <w:rFonts w:eastAsiaTheme="majorEastAsia" w:cs="Times New Roman"/>
+          <w:szCs w:val="28"/>
+          <w:lang w:val="ru-RU"/>
+        </w:rPr>
+        <w:t>знаходження</w:t>
+      </w:r>
+      <w:proofErr w:type="spellEnd"/>
+      <w:r>
+        <w:rPr>
+          <w:rFonts w:eastAsiaTheme="majorEastAsia" w:cs="Times New Roman"/>
+          <w:szCs w:val="28"/>
+          <w:lang w:val="ru-RU"/>
+        </w:rPr>
+        <w:t xml:space="preserve"> </w:t>
+      </w:r>
+      <w:proofErr w:type="spellStart"/>
+      <w:r>
+        <w:rPr>
+          <w:rFonts w:eastAsiaTheme="majorEastAsia" w:cs="Times New Roman"/>
+          <w:szCs w:val="28"/>
+          <w:lang w:val="ru-RU"/>
+        </w:rPr>
+        <w:t>позиції</w:t>
+      </w:r>
+      <w:proofErr w:type="spellEnd"/>
+      <w:r>
+        <w:rPr>
+          <w:rFonts w:eastAsiaTheme="majorEastAsia" w:cs="Times New Roman"/>
+          <w:szCs w:val="28"/>
+          <w:lang w:val="ru-RU"/>
+        </w:rPr>
+        <w:t xml:space="preserve"> (</w:t>
+      </w:r>
+      <w:proofErr w:type="spellStart"/>
+      <w:r>
+        <w:rPr>
+          <w:rFonts w:eastAsiaTheme="majorEastAsia" w:cs="Times New Roman"/>
+          <w:szCs w:val="28"/>
+          <w:lang w:val="ru-RU"/>
+        </w:rPr>
+        <w:t>індексу</w:t>
+      </w:r>
+      <w:proofErr w:type="spellEnd"/>
+      <w:r>
+        <w:rPr>
+          <w:rFonts w:eastAsiaTheme="majorEastAsia" w:cs="Times New Roman"/>
+          <w:szCs w:val="28"/>
+          <w:lang w:val="ru-RU"/>
+        </w:rPr>
+        <w:t xml:space="preserve">) </w:t>
+      </w:r>
+      <w:proofErr w:type="spellStart"/>
+      <w:r>
+        <w:rPr>
+          <w:rFonts w:eastAsiaTheme="majorEastAsia" w:cs="Times New Roman"/>
+          <w:szCs w:val="28"/>
+          <w:lang w:val="ru-RU"/>
+        </w:rPr>
+        <w:t>першого</w:t>
+      </w:r>
+      <w:proofErr w:type="spellEnd"/>
+      <w:r>
+        <w:rPr>
+          <w:rFonts w:eastAsiaTheme="majorEastAsia" w:cs="Times New Roman"/>
+          <w:szCs w:val="28"/>
+          <w:lang w:val="ru-RU"/>
+        </w:rPr>
+        <w:t xml:space="preserve"> </w:t>
+      </w:r>
+      <w:proofErr w:type="spellStart"/>
+      <w:r>
+        <w:rPr>
+          <w:rFonts w:eastAsiaTheme="majorEastAsia" w:cs="Times New Roman"/>
+          <w:szCs w:val="28"/>
+          <w:lang w:val="ru-RU"/>
+        </w:rPr>
+        <w:t>входження</w:t>
+      </w:r>
+      <w:proofErr w:type="spellEnd"/>
+      <w:r>
+        <w:rPr>
+          <w:rFonts w:eastAsiaTheme="majorEastAsia" w:cs="Times New Roman"/>
+          <w:szCs w:val="28"/>
+          <w:lang w:val="ru-RU"/>
+        </w:rPr>
+        <w:t xml:space="preserve"> </w:t>
+      </w:r>
+      <w:proofErr w:type="spellStart"/>
+      <w:r>
+        <w:rPr>
+          <w:rFonts w:eastAsiaTheme="majorEastAsia" w:cs="Times New Roman"/>
+          <w:szCs w:val="28"/>
+          <w:lang w:val="ru-RU"/>
+        </w:rPr>
+        <w:t>підстроки</w:t>
+      </w:r>
+      <w:proofErr w:type="spellEnd"/>
+      <w:r>
+        <w:rPr>
+          <w:rFonts w:eastAsiaTheme="majorEastAsia" w:cs="Times New Roman"/>
+          <w:szCs w:val="28"/>
+          <w:lang w:val="ru-RU"/>
+        </w:rPr>
+        <w:t xml:space="preserve"> (</w:t>
+      </w:r>
+      <w:proofErr w:type="spellStart"/>
+      <w:r>
+        <w:rPr>
+          <w:rFonts w:eastAsiaTheme="majorEastAsia" w:cs="Times New Roman"/>
+          <w:szCs w:val="28"/>
+          <w:lang w:val="ru-RU"/>
+        </w:rPr>
+        <w:t>substring</w:t>
+      </w:r>
+      <w:proofErr w:type="spellEnd"/>
+      <w:r>
+        <w:rPr>
+          <w:rFonts w:eastAsiaTheme="majorEastAsia" w:cs="Times New Roman"/>
+          <w:szCs w:val="28"/>
+          <w:lang w:val="ru-RU"/>
+        </w:rPr>
+        <w:t xml:space="preserve">) </w:t>
+      </w:r>
+      <w:proofErr w:type="spellStart"/>
+      <w:r>
+        <w:rPr>
+          <w:rFonts w:eastAsiaTheme="majorEastAsia" w:cs="Times New Roman"/>
+          <w:szCs w:val="28"/>
+          <w:lang w:val="ru-RU"/>
+        </w:rPr>
+        <w:t>урядку</w:t>
+      </w:r>
+      <w:proofErr w:type="spellEnd"/>
+      <w:r>
+        <w:rPr>
+          <w:rFonts w:eastAsiaTheme="majorEastAsia" w:cs="Times New Roman"/>
+          <w:szCs w:val="28"/>
+          <w:lang w:val="ru-RU"/>
+        </w:rPr>
+        <w:t xml:space="preserve">. </w:t>
+      </w:r>
+      <w:proofErr w:type="spellStart"/>
+      <w:r>
+        <w:rPr>
+          <w:rFonts w:eastAsiaTheme="majorEastAsia" w:cs="Times New Roman"/>
+          <w:szCs w:val="28"/>
+          <w:lang w:val="ru-RU"/>
+        </w:rPr>
+        <w:t>Якщо</w:t>
+      </w:r>
+      <w:proofErr w:type="spellEnd"/>
+      <w:r>
+        <w:rPr>
+          <w:rFonts w:eastAsiaTheme="majorEastAsia" w:cs="Times New Roman"/>
+          <w:szCs w:val="28"/>
+          <w:lang w:val="ru-RU"/>
+        </w:rPr>
+        <w:t xml:space="preserve"> </w:t>
+      </w:r>
+      <w:proofErr w:type="spellStart"/>
+      <w:r>
+        <w:rPr>
+          <w:rFonts w:eastAsiaTheme="majorEastAsia" w:cs="Times New Roman"/>
+          <w:szCs w:val="28"/>
+          <w:lang w:val="ru-RU"/>
+        </w:rPr>
+        <w:t>підстрока</w:t>
+      </w:r>
+      <w:proofErr w:type="spellEnd"/>
+      <w:r>
+        <w:rPr>
+          <w:rFonts w:eastAsiaTheme="majorEastAsia" w:cs="Times New Roman"/>
+          <w:szCs w:val="28"/>
+          <w:lang w:val="ru-RU"/>
+        </w:rPr>
+        <w:t xml:space="preserve"> не </w:t>
+      </w:r>
+      <w:proofErr w:type="spellStart"/>
+      <w:r>
+        <w:rPr>
+          <w:rFonts w:eastAsiaTheme="majorEastAsia" w:cs="Times New Roman"/>
+          <w:szCs w:val="28"/>
+          <w:lang w:val="ru-RU"/>
+        </w:rPr>
+        <w:t>знайдена</w:t>
+      </w:r>
+      <w:proofErr w:type="spellEnd"/>
+      <w:r>
+        <w:rPr>
+          <w:rFonts w:eastAsiaTheme="majorEastAsia" w:cs="Times New Roman"/>
+          <w:szCs w:val="28"/>
+          <w:lang w:val="ru-RU"/>
+        </w:rPr>
+        <w:t xml:space="preserve">, то </w:t>
+      </w:r>
+      <w:proofErr w:type="spellStart"/>
+      <w:r>
+        <w:rPr>
+          <w:rFonts w:eastAsiaTheme="majorEastAsia" w:cs="Times New Roman"/>
+          <w:szCs w:val="28"/>
+          <w:lang w:val="ru-RU"/>
+        </w:rPr>
+        <w:t>функція</w:t>
+      </w:r>
+      <w:proofErr w:type="spellEnd"/>
+      <w:r>
+        <w:rPr>
+          <w:rFonts w:eastAsiaTheme="majorEastAsia" w:cs="Times New Roman"/>
+          <w:szCs w:val="28"/>
+          <w:lang w:val="ru-RU"/>
+        </w:rPr>
+        <w:t xml:space="preserve"> </w:t>
+      </w:r>
+      <w:proofErr w:type="spellStart"/>
+      <w:r>
+        <w:rPr>
+          <w:rFonts w:eastAsiaTheme="majorEastAsia" w:cs="Times New Roman"/>
+          <w:szCs w:val="28"/>
+          <w:lang w:val="ru-RU"/>
+        </w:rPr>
+        <w:t>повертає</w:t>
+      </w:r>
+      <w:proofErr w:type="spellEnd"/>
+      <w:r>
+        <w:rPr>
+          <w:rFonts w:eastAsiaTheme="majorEastAsia" w:cs="Times New Roman"/>
+          <w:szCs w:val="28"/>
+          <w:lang w:val="ru-RU"/>
+        </w:rPr>
+        <w:t xml:space="preserve"> -1.</w:t>
       </w:r>
     </w:p>
     <w:p>
       <w:pPr>
-        <w:pBdr>
-          <w:top w:val="single" w:sz="2" w:space="8" w:color="D9D9E3"/>
-          <w:left w:val="single" w:sz="2" w:space="5" w:color="D9D9E3"/>
-          <w:bottom w:val="single" w:sz="2" w:space="0" w:color="D9D9E3"/>
-          <w:right w:val="single" w:sz="2" w:space="0" w:color="D9D9E3"/>
-        </w:pBdr>
-        <w:spacing w:after="0"/>
         <w:ind w:firstLine="0"/>
-        <w:contextualSpacing w:val="0"/>
         <w:jc w:val="left"/>
         <w:rPr>
-          <w:rFonts w:eastAsia="Times New Roman" w:cs="Times New Roman"/>
-          <w:szCs w:val="28"/>
-          <w:lang w:val="ru-RU" w:eastAsia="uk-UA"/>
-        </w:rPr>
-      </w:pPr>
-      <w:proofErr w:type="spellStart"/>
-      <w:r>
-        <w:rPr>
-          <w:rFonts w:asciiTheme="majorHAnsi" w:eastAsia="Times New Roman" w:hAnsiTheme="majorHAnsi" w:cstheme="majorHAnsi"/>
+          <w:rFonts w:eastAsiaTheme="majorEastAsia" w:cs="Times New Roman"/>
           <w:b/>
           <w:bCs/>
           <w:szCs w:val="28"/>
-          <w:lang w:eastAsia="uk-UA"/>
-        </w:rPr>
-        <w:t>Startwith</w:t>
-      </w:r>
-      <w:proofErr w:type="spellEnd"/>
-      <w:r>
-        <w:rPr>
-          <w:rFonts w:asciiTheme="majorHAnsi" w:eastAsia="Times New Roman" w:hAnsiTheme="majorHAnsi" w:cstheme="majorHAnsi"/>
+          <w:lang w:val="uk-UA"/>
+        </w:rPr>
+      </w:pPr>
+    </w:p>
+    <w:p>
+      <w:pPr>
+        <w:ind w:firstLine="0"/>
+        <w:jc w:val="left"/>
+        <w:rPr>
+          <w:rFonts w:eastAsiaTheme="majorEastAsia" w:cs="Times New Roman"/>
           <w:b/>
           <w:bCs/>
           <w:szCs w:val="28"/>
-          <w:lang w:val="ru-RU" w:eastAsia="uk-UA"/>
-        </w:rPr>
-        <w:t>(</w:t>
-      </w:r>
-      <w:r>
-        <w:rPr>
-          <w:rFonts w:asciiTheme="majorHAnsi" w:eastAsia="Times New Roman" w:hAnsiTheme="majorHAnsi" w:cstheme="majorHAnsi"/>
+          <w:bdr w:val="single" w:sz="2" w:space="0" w:color="D9D9E3" w:frame="1"/>
+          <w:lang w:val="ru-RU"/>
+        </w:rPr>
+      </w:pPr>
+      <w:r>
+        <w:rPr>
+          <w:rFonts w:eastAsiaTheme="majorEastAsia" w:cs="Times New Roman"/>
           <w:b/>
           <w:bCs/>
           <w:szCs w:val="28"/>
-          <w:lang w:eastAsia="uk-UA"/>
-        </w:rPr>
-        <w:t>prefix</w:t>
-      </w:r>
-      <w:r>
-        <w:rPr>
-          <w:rFonts w:asciiTheme="majorHAnsi" w:eastAsia="Times New Roman" w:hAnsiTheme="majorHAnsi" w:cstheme="majorHAnsi"/>
+          <w:lang w:val="ru-RU"/>
+        </w:rPr>
+        <w:t>Результат:</w:t>
+      </w:r>
+    </w:p>
+    <w:p>
+      <w:pPr>
+        <w:ind w:firstLine="0"/>
+        <w:jc w:val="left"/>
+        <w:rPr>
+          <w:rFonts w:eastAsiaTheme="majorEastAsia" w:cs="Times New Roman"/>
           <w:b/>
           <w:bCs/>
           <w:szCs w:val="28"/>
-          <w:lang w:val="ru-RU" w:eastAsia="uk-UA"/>
-        </w:rPr>
-        <w:t>):</w:t>
-      </w:r>
-      <w:r>
-        <w:rPr>
-          <w:rFonts w:asciiTheme="majorHAnsi" w:eastAsia="Times New Roman" w:hAnsiTheme="majorHAnsi" w:cstheme="majorHAnsi"/>
-          <w:szCs w:val="28"/>
-          <w:lang w:val="ru-RU" w:eastAsia="uk-UA"/>
-        </w:rPr>
-        <w:t xml:space="preserve"> </w:t>
-      </w:r>
-      <w:proofErr w:type="spellStart"/>
-      <w:r>
-        <w:rPr>
-          <w:rFonts w:cs="Times New Roman"/>
-          <w:lang w:val="ru-RU"/>
-        </w:rPr>
-        <w:t>використовується</w:t>
-      </w:r>
-      <w:proofErr w:type="spellEnd"/>
-      <w:r>
-        <w:rPr>
-          <w:rFonts w:cs="Times New Roman"/>
-          <w:lang w:val="ru-RU"/>
-        </w:rPr>
-        <w:t xml:space="preserve"> для </w:t>
-      </w:r>
-      <w:proofErr w:type="spellStart"/>
-      <w:r>
-        <w:rPr>
-          <w:rFonts w:cs="Times New Roman"/>
-          <w:lang w:val="ru-RU"/>
-        </w:rPr>
-        <w:t>перевірки</w:t>
-      </w:r>
-      <w:proofErr w:type="spellEnd"/>
-      <w:r>
-        <w:rPr>
-          <w:rFonts w:cs="Times New Roman"/>
-          <w:lang w:val="ru-RU"/>
-        </w:rPr>
-        <w:t xml:space="preserve"> того, </w:t>
-      </w:r>
-      <w:proofErr w:type="spellStart"/>
-      <w:r>
-        <w:rPr>
-          <w:rFonts w:cs="Times New Roman"/>
-          <w:lang w:val="ru-RU"/>
-        </w:rPr>
-        <w:t>чи</w:t>
-      </w:r>
-      <w:proofErr w:type="spellEnd"/>
-      <w:r>
-        <w:rPr>
-          <w:rFonts w:cs="Times New Roman"/>
-          <w:lang w:val="ru-RU"/>
-        </w:rPr>
-        <w:t xml:space="preserve"> рядок </w:t>
-      </w:r>
-      <w:proofErr w:type="spellStart"/>
-      <w:r>
-        <w:rPr>
-          <w:rFonts w:cs="Times New Roman"/>
-          <w:lang w:val="ru-RU"/>
-        </w:rPr>
-        <w:t>починається</w:t>
-      </w:r>
-      <w:proofErr w:type="spellEnd"/>
-      <w:r>
-        <w:rPr>
-          <w:rFonts w:cs="Times New Roman"/>
-          <w:lang w:val="ru-RU"/>
-        </w:rPr>
-        <w:t xml:space="preserve"> з </w:t>
-      </w:r>
-      <w:proofErr w:type="spellStart"/>
-      <w:r>
-        <w:rPr>
-          <w:rFonts w:cs="Times New Roman"/>
-          <w:lang w:val="ru-RU"/>
-        </w:rPr>
-        <w:t>певної</w:t>
-      </w:r>
-      <w:proofErr w:type="spellEnd"/>
-      <w:r>
-        <w:rPr>
-          <w:rFonts w:cs="Times New Roman"/>
-          <w:lang w:val="ru-RU"/>
-        </w:rPr>
-        <w:t xml:space="preserve"> </w:t>
-      </w:r>
-      <w:proofErr w:type="spellStart"/>
-      <w:r>
-        <w:rPr>
-          <w:rFonts w:cs="Times New Roman"/>
-          <w:lang w:val="ru-RU"/>
-        </w:rPr>
-        <w:t>підстроки</w:t>
-      </w:r>
-      <w:proofErr w:type="spellEnd"/>
-      <w:r>
-        <w:rPr>
-          <w:rFonts w:cs="Times New Roman"/>
-          <w:lang w:val="ru-RU"/>
-        </w:rPr>
-        <w:t>.</w:t>
-      </w:r>
-      <w:r>
-        <w:rPr>
-          <w:rFonts w:cs="Times New Roman"/>
-          <w:lang w:val="ru-RU"/>
-        </w:rPr>
-        <w:t xml:space="preserve"> </w:t>
-      </w:r>
-      <w:r>
-        <w:rPr>
-          <w:rStyle w:val="HTML"/>
-          <w:rFonts w:ascii="Times New Roman" w:eastAsiaTheme="majorEastAsia" w:hAnsi="Times New Roman" w:cs="Times New Roman"/>
+          <w:bdr w:val="single" w:sz="2" w:space="0" w:color="D9D9E3" w:frame="1"/>
+          <w:lang w:val="ru-RU"/>
+        </w:rPr>
+      </w:pPr>
+      <w:r>
+        <w:rPr>
+          <w:rFonts w:eastAsiaTheme="majorEastAsia" w:cs="Times New Roman"/>
           <w:b/>
           <w:bCs/>
-          <w:sz w:val="28"/>
-          <w:szCs w:val="28"/>
-          <w:bdr w:val="single" w:sz="2" w:space="0" w:color="D9D9E3" w:frame="1"/>
-        </w:rPr>
-        <w:t>True</w:t>
-      </w:r>
-      <w:r>
-        <w:rPr>
-          <w:rFonts w:cs="Times New Roman"/>
-          <w:szCs w:val="28"/>
-          <w:lang w:val="ru-RU"/>
-        </w:rPr>
-        <w:t xml:space="preserve">, </w:t>
-      </w:r>
-      <w:proofErr w:type="spellStart"/>
-      <w:r>
-        <w:rPr>
-          <w:rFonts w:cs="Times New Roman"/>
-          <w:szCs w:val="28"/>
-          <w:lang w:val="ru-RU"/>
-        </w:rPr>
-        <w:t>якщо</w:t>
-      </w:r>
-      <w:proofErr w:type="spellEnd"/>
-      <w:r>
-        <w:rPr>
-          <w:rFonts w:cs="Times New Roman"/>
-          <w:szCs w:val="28"/>
-          <w:lang w:val="ru-RU"/>
-        </w:rPr>
-        <w:t xml:space="preserve"> рядок </w:t>
-      </w:r>
-      <w:proofErr w:type="spellStart"/>
-      <w:r>
-        <w:rPr>
-          <w:rFonts w:cs="Times New Roman"/>
-          <w:szCs w:val="28"/>
-          <w:lang w:val="ru-RU"/>
-        </w:rPr>
-        <w:t>починається</w:t>
-      </w:r>
-      <w:proofErr w:type="spellEnd"/>
-      <w:r>
-        <w:rPr>
-          <w:rFonts w:cs="Times New Roman"/>
-          <w:szCs w:val="28"/>
-          <w:lang w:val="ru-RU"/>
-        </w:rPr>
-        <w:t xml:space="preserve"> з </w:t>
-      </w:r>
-      <w:proofErr w:type="spellStart"/>
-      <w:r>
-        <w:rPr>
-          <w:rFonts w:cs="Times New Roman"/>
-          <w:szCs w:val="28"/>
-          <w:lang w:val="ru-RU"/>
-        </w:rPr>
-        <w:t>вказаної</w:t>
-      </w:r>
-      <w:proofErr w:type="spellEnd"/>
-      <w:r>
-        <w:rPr>
-          <w:rFonts w:cs="Times New Roman"/>
-          <w:szCs w:val="28"/>
-          <w:lang w:val="ru-RU"/>
-        </w:rPr>
-        <w:t xml:space="preserve"> </w:t>
-      </w:r>
-      <w:proofErr w:type="spellStart"/>
-      <w:r>
-        <w:rPr>
-          <w:rFonts w:cs="Times New Roman"/>
-          <w:szCs w:val="28"/>
-          <w:lang w:val="ru-RU"/>
-        </w:rPr>
-        <w:t>підстроки</w:t>
-      </w:r>
-      <w:proofErr w:type="spellEnd"/>
-      <w:r>
-        <w:rPr>
-          <w:rFonts w:cs="Times New Roman"/>
-          <w:szCs w:val="28"/>
-          <w:lang w:val="ru-RU"/>
-        </w:rPr>
-        <w:t xml:space="preserve">, і </w:t>
-      </w:r>
-      <w:r>
-        <w:rPr>
-          <w:rStyle w:val="HTML"/>
-          <w:rFonts w:ascii="Times New Roman" w:eastAsiaTheme="majorEastAsia" w:hAnsi="Times New Roman" w:cs="Times New Roman"/>
-          <w:b/>
-          <w:bCs/>
-          <w:sz w:val="28"/>
-          <w:szCs w:val="28"/>
-          <w:bdr w:val="single" w:sz="2" w:space="0" w:color="D9D9E3" w:frame="1"/>
-        </w:rPr>
-        <w:t>False</w:t>
-      </w:r>
-      <w:r>
-        <w:rPr>
-          <w:rFonts w:cs="Times New Roman"/>
-          <w:szCs w:val="28"/>
-          <w:lang w:val="ru-RU"/>
-        </w:rPr>
-        <w:t xml:space="preserve">, </w:t>
-      </w:r>
-      <w:proofErr w:type="spellStart"/>
-      <w:r>
-        <w:rPr>
-          <w:rFonts w:cs="Times New Roman"/>
-          <w:szCs w:val="28"/>
-          <w:lang w:val="ru-RU"/>
-        </w:rPr>
-        <w:t>якщо</w:t>
-      </w:r>
-      <w:proofErr w:type="spellEnd"/>
-      <w:r>
-        <w:rPr>
-          <w:rFonts w:cs="Times New Roman"/>
-          <w:szCs w:val="28"/>
-          <w:lang w:val="ru-RU"/>
-        </w:rPr>
-        <w:t xml:space="preserve"> </w:t>
-      </w:r>
-      <w:proofErr w:type="spellStart"/>
-      <w:r>
-        <w:rPr>
-          <w:rFonts w:cs="Times New Roman"/>
-          <w:szCs w:val="28"/>
-          <w:lang w:val="ru-RU"/>
-        </w:rPr>
-        <w:t>ні</w:t>
-      </w:r>
-      <w:proofErr w:type="spellEnd"/>
-      <w:r>
-        <w:rPr>
-          <w:rFonts w:cs="Times New Roman"/>
-          <w:szCs w:val="28"/>
-          <w:lang w:val="ru-RU"/>
-        </w:rPr>
-        <w:t>.</w:t>
-      </w:r>
-    </w:p>
-    <w:p>
-      <w:pPr>
-        <w:pBdr>
-          <w:top w:val="single" w:sz="2" w:space="8" w:color="D9D9E3"/>
-          <w:left w:val="single" w:sz="2" w:space="5" w:color="D9D9E3"/>
-          <w:bottom w:val="single" w:sz="2" w:space="0" w:color="D9D9E3"/>
-          <w:right w:val="single" w:sz="2" w:space="0" w:color="D9D9E3"/>
-        </w:pBdr>
-        <w:spacing w:after="0"/>
-        <w:ind w:firstLine="0"/>
-        <w:contextualSpacing w:val="0"/>
-        <w:jc w:val="left"/>
-        <w:rPr>
-          <w:rFonts w:eastAsia="Times New Roman" w:cs="Times New Roman"/>
-          <w:b/>
-          <w:bCs/>
-          <w:szCs w:val="28"/>
-          <w:lang w:val="uk-UA" w:eastAsia="uk-UA"/>
-        </w:rPr>
-      </w:pPr>
-      <w:r>
-        <w:rPr>
-          <w:rFonts w:asciiTheme="majorHAnsi" w:eastAsia="Times New Roman" w:hAnsiTheme="majorHAnsi" w:cstheme="majorHAnsi"/>
-          <w:b/>
-          <w:bCs/>
-          <w:szCs w:val="28"/>
-          <w:lang w:eastAsia="uk-UA"/>
-        </w:rPr>
-        <w:t>Find</w:t>
-      </w:r>
-      <w:r>
-        <w:rPr>
-          <w:rFonts w:asciiTheme="majorHAnsi" w:eastAsia="Times New Roman" w:hAnsiTheme="majorHAnsi" w:cstheme="majorHAnsi"/>
-          <w:b/>
-          <w:bCs/>
-          <w:szCs w:val="28"/>
-          <w:lang w:val="ru-RU" w:eastAsia="uk-UA"/>
-        </w:rPr>
-        <w:t>(</w:t>
-      </w:r>
-      <w:r>
-        <w:rPr>
-          <w:rFonts w:asciiTheme="majorHAnsi" w:eastAsia="Times New Roman" w:hAnsiTheme="majorHAnsi" w:cstheme="majorHAnsi"/>
-          <w:b/>
-          <w:bCs/>
-          <w:szCs w:val="28"/>
-          <w:lang w:eastAsia="uk-UA"/>
-        </w:rPr>
-        <w:t>substring</w:t>
-      </w:r>
-      <w:r>
-        <w:rPr>
-          <w:rFonts w:asciiTheme="majorHAnsi" w:eastAsia="Times New Roman" w:hAnsiTheme="majorHAnsi" w:cstheme="majorHAnsi"/>
-          <w:b/>
-          <w:bCs/>
-          <w:szCs w:val="28"/>
-          <w:lang w:val="ru-RU" w:eastAsia="uk-UA"/>
-        </w:rPr>
-        <w:t>):</w:t>
-      </w:r>
-      <w:r>
-        <w:rPr>
-          <w:rFonts w:asciiTheme="majorHAnsi" w:eastAsia="Times New Roman" w:hAnsiTheme="majorHAnsi" w:cstheme="majorHAnsi"/>
-          <w:b/>
-          <w:bCs/>
-          <w:szCs w:val="28"/>
-          <w:lang w:val="uk-UA" w:eastAsia="uk-UA"/>
-        </w:rPr>
-        <w:t xml:space="preserve"> </w:t>
-      </w:r>
-      <w:r>
-        <w:rPr>
-          <w:rFonts w:cs="Times New Roman"/>
-          <w:szCs w:val="28"/>
-          <w:lang w:val="ru-RU"/>
-        </w:rPr>
-        <w:t xml:space="preserve">для </w:t>
-      </w:r>
-      <w:proofErr w:type="spellStart"/>
-      <w:r>
-        <w:rPr>
-          <w:rFonts w:cs="Times New Roman"/>
-          <w:szCs w:val="28"/>
-          <w:lang w:val="ru-RU"/>
-        </w:rPr>
-        <w:t>знаходження</w:t>
-      </w:r>
-      <w:proofErr w:type="spellEnd"/>
-      <w:r>
-        <w:rPr>
-          <w:rFonts w:cs="Times New Roman"/>
-          <w:szCs w:val="28"/>
-          <w:lang w:val="ru-RU"/>
-        </w:rPr>
-        <w:t xml:space="preserve"> </w:t>
-      </w:r>
-      <w:proofErr w:type="spellStart"/>
-      <w:r>
-        <w:rPr>
-          <w:rFonts w:cs="Times New Roman"/>
-          <w:szCs w:val="28"/>
-          <w:lang w:val="ru-RU"/>
-        </w:rPr>
-        <w:t>позиції</w:t>
-      </w:r>
-      <w:proofErr w:type="spellEnd"/>
-      <w:r>
-        <w:rPr>
-          <w:rFonts w:cs="Times New Roman"/>
-          <w:szCs w:val="28"/>
-          <w:lang w:val="ru-RU"/>
-        </w:rPr>
-        <w:t xml:space="preserve"> (</w:t>
-      </w:r>
-      <w:proofErr w:type="spellStart"/>
-      <w:r>
-        <w:rPr>
-          <w:rFonts w:cs="Times New Roman"/>
-          <w:szCs w:val="28"/>
-          <w:lang w:val="ru-RU"/>
-        </w:rPr>
-        <w:t>індексу</w:t>
-      </w:r>
-      <w:proofErr w:type="spellEnd"/>
-      <w:r>
-        <w:rPr>
-          <w:rFonts w:cs="Times New Roman"/>
-          <w:szCs w:val="28"/>
-          <w:lang w:val="ru-RU"/>
-        </w:rPr>
-        <w:t xml:space="preserve">) </w:t>
-      </w:r>
-      <w:proofErr w:type="spellStart"/>
-      <w:r>
-        <w:rPr>
-          <w:rFonts w:cs="Times New Roman"/>
-          <w:szCs w:val="28"/>
-          <w:lang w:val="ru-RU"/>
-        </w:rPr>
-        <w:t>першого</w:t>
-      </w:r>
-      <w:proofErr w:type="spellEnd"/>
-      <w:r>
-        <w:rPr>
-          <w:rFonts w:cs="Times New Roman"/>
-          <w:szCs w:val="28"/>
-          <w:lang w:val="ru-RU"/>
-        </w:rPr>
-        <w:t xml:space="preserve"> </w:t>
-      </w:r>
-      <w:proofErr w:type="spellStart"/>
-      <w:r>
-        <w:rPr>
-          <w:rFonts w:cs="Times New Roman"/>
-          <w:szCs w:val="28"/>
-          <w:lang w:val="ru-RU"/>
-        </w:rPr>
-        <w:t>входження</w:t>
-      </w:r>
-      <w:proofErr w:type="spellEnd"/>
-      <w:r>
-        <w:rPr>
-          <w:rFonts w:cs="Times New Roman"/>
-          <w:szCs w:val="28"/>
-          <w:lang w:val="ru-RU"/>
-        </w:rPr>
-        <w:t xml:space="preserve"> </w:t>
-      </w:r>
-      <w:proofErr w:type="spellStart"/>
-      <w:r>
-        <w:rPr>
-          <w:rFonts w:cs="Times New Roman"/>
-          <w:szCs w:val="28"/>
-          <w:lang w:val="ru-RU"/>
-        </w:rPr>
-        <w:t>підстроки</w:t>
-      </w:r>
-      <w:proofErr w:type="spellEnd"/>
-      <w:r>
-        <w:rPr>
-          <w:rFonts w:cs="Times New Roman"/>
-          <w:szCs w:val="28"/>
-          <w:lang w:val="ru-RU"/>
-        </w:rPr>
-        <w:t xml:space="preserve"> (</w:t>
-      </w:r>
-      <w:r>
-        <w:rPr>
-          <w:rStyle w:val="HTML"/>
-          <w:rFonts w:ascii="Times New Roman" w:eastAsiaTheme="majorEastAsia" w:hAnsi="Times New Roman" w:cs="Times New Roman"/>
-          <w:b/>
-          <w:bCs/>
-          <w:sz w:val="28"/>
-          <w:szCs w:val="28"/>
-          <w:bdr w:val="single" w:sz="2" w:space="0" w:color="D9D9E3" w:frame="1"/>
-        </w:rPr>
-        <w:t>substring</w:t>
-      </w:r>
-      <w:r>
-        <w:rPr>
-          <w:rFonts w:cs="Times New Roman"/>
-          <w:szCs w:val="28"/>
-          <w:lang w:val="ru-RU"/>
-        </w:rPr>
-        <w:t xml:space="preserve">) у рядку. </w:t>
-      </w:r>
-      <w:proofErr w:type="spellStart"/>
-      <w:r>
-        <w:rPr>
-          <w:rFonts w:cs="Times New Roman"/>
-          <w:szCs w:val="28"/>
-        </w:rPr>
-        <w:t>Якщо</w:t>
-      </w:r>
-      <w:proofErr w:type="spellEnd"/>
-      <w:r>
-        <w:rPr>
-          <w:rFonts w:cs="Times New Roman"/>
-          <w:szCs w:val="28"/>
-        </w:rPr>
-        <w:t xml:space="preserve"> </w:t>
-      </w:r>
-      <w:proofErr w:type="spellStart"/>
-      <w:r>
-        <w:rPr>
-          <w:rFonts w:cs="Times New Roman"/>
-          <w:szCs w:val="28"/>
-        </w:rPr>
-        <w:t>підстрока</w:t>
-      </w:r>
-      <w:proofErr w:type="spellEnd"/>
-      <w:r>
-        <w:rPr>
-          <w:rFonts w:cs="Times New Roman"/>
-          <w:szCs w:val="28"/>
-        </w:rPr>
-        <w:t xml:space="preserve"> </w:t>
-      </w:r>
-      <w:proofErr w:type="spellStart"/>
-      <w:r>
-        <w:rPr>
-          <w:rFonts w:cs="Times New Roman"/>
-          <w:szCs w:val="28"/>
-        </w:rPr>
-        <w:t>не</w:t>
-      </w:r>
-      <w:proofErr w:type="spellEnd"/>
-      <w:r>
-        <w:rPr>
-          <w:rFonts w:cs="Times New Roman"/>
-          <w:szCs w:val="28"/>
-        </w:rPr>
-        <w:t xml:space="preserve"> </w:t>
-      </w:r>
-      <w:proofErr w:type="spellStart"/>
-      <w:r>
-        <w:rPr>
-          <w:rFonts w:cs="Times New Roman"/>
-          <w:szCs w:val="28"/>
-        </w:rPr>
-        <w:t>знайдена</w:t>
-      </w:r>
-      <w:proofErr w:type="spellEnd"/>
-      <w:r>
-        <w:rPr>
-          <w:rFonts w:cs="Times New Roman"/>
-          <w:szCs w:val="28"/>
-        </w:rPr>
-        <w:t xml:space="preserve">, </w:t>
-      </w:r>
-      <w:proofErr w:type="spellStart"/>
-      <w:r>
-        <w:rPr>
-          <w:rFonts w:cs="Times New Roman"/>
-          <w:szCs w:val="28"/>
-        </w:rPr>
-        <w:t>то</w:t>
-      </w:r>
-      <w:proofErr w:type="spellEnd"/>
-      <w:r>
-        <w:rPr>
-          <w:rFonts w:cs="Times New Roman"/>
-          <w:szCs w:val="28"/>
-        </w:rPr>
-        <w:t xml:space="preserve"> </w:t>
-      </w:r>
-      <w:proofErr w:type="spellStart"/>
-      <w:r>
-        <w:rPr>
-          <w:rFonts w:cs="Times New Roman"/>
-          <w:szCs w:val="28"/>
-        </w:rPr>
-        <w:t>функція</w:t>
-      </w:r>
-      <w:proofErr w:type="spellEnd"/>
-      <w:r>
-        <w:rPr>
-          <w:rFonts w:cs="Times New Roman"/>
-          <w:szCs w:val="28"/>
-        </w:rPr>
-        <w:t xml:space="preserve"> </w:t>
-      </w:r>
-      <w:proofErr w:type="spellStart"/>
-      <w:r>
-        <w:rPr>
-          <w:rFonts w:cs="Times New Roman"/>
-          <w:szCs w:val="28"/>
-        </w:rPr>
-        <w:t>повертає</w:t>
-      </w:r>
-      <w:proofErr w:type="spellEnd"/>
-      <w:r>
-        <w:rPr>
-          <w:rFonts w:cs="Times New Roman"/>
-          <w:szCs w:val="28"/>
-        </w:rPr>
-        <w:t xml:space="preserve"> -1.</w:t>
-      </w:r>
-    </w:p>
-    <w:p>
-      <w:pPr>
-        <w:ind w:firstLine="0"/>
-        <w:jc w:val="left"/>
-        <w:rPr>
-          <w:rFonts w:eastAsiaTheme="majorEastAsia" w:cs="Times New Roman"/>
-          <w:b/>
-          <w:bCs/>
-          <w:szCs w:val="28"/>
-          <w:bdr w:val="single" w:sz="2" w:space="0" w:color="D9D9E3" w:frame="1"/>
-          <w:lang w:val="uk-UA"/>
-        </w:rPr>
-      </w:pPr>
-    </w:p>
-    <w:p>
-      <w:pPr>
-        <w:ind w:firstLine="0"/>
-        <w:jc w:val="left"/>
-        <w:rPr>
-          <w:rFonts w:eastAsiaTheme="majorEastAsia" w:cs="Times New Roman"/>
-          <w:b/>
-          <w:bCs/>
-          <w:szCs w:val="28"/>
-          <w:bdr w:val="single" w:sz="2" w:space="0" w:color="D9D9E3" w:frame="1"/>
-          <w:lang w:val="ru-RU"/>
-        </w:rPr>
-      </w:pPr>
-      <w:r>
-        <w:rPr>
-          <w:rFonts w:eastAsiaTheme="majorEastAsia" w:cs="Times New Roman"/>
-          <w:b/>
-          <w:bCs/>
-          <w:szCs w:val="28"/>
-          <w:bdr w:val="single" w:sz="2" w:space="0" w:color="D9D9E3" w:frame="1"/>
-          <w:lang w:val="ru-RU"/>
-        </w:rPr>
-        <w:t xml:space="preserve"> </w:t>
-      </w:r>
-      <w:r>
-        <w:rPr>
-          <w:rFonts w:eastAsiaTheme="majorEastAsia" w:cs="Times New Roman"/>
-          <w:b/>
-          <w:bCs/>
-          <w:szCs w:val="28"/>
-          <w:bdr w:val="single" w:sz="2" w:space="0" w:color="D9D9E3" w:frame="1"/>
-          <w:lang w:val="ru-RU"/>
-        </w:rPr>
-        <w:t>Результат:</w:t>
-      </w:r>
-    </w:p>
-    <w:p>
-      <w:pPr>
-        <w:ind w:firstLine="0"/>
-        <w:jc w:val="left"/>
-        <w:rPr>
-          <w:rFonts w:eastAsiaTheme="majorEastAsia" w:cs="Times New Roman"/>
-          <w:b/>
-          <w:bCs/>
-          <w:szCs w:val="28"/>
-          <w:bdr w:val="single" w:sz="2" w:space="0" w:color="D9D9E3" w:frame="1"/>
-          <w:lang w:val="ru-RU"/>
-        </w:rPr>
-      </w:pPr>
-      <w:r>
-        <w:rPr>
-          <w:rFonts w:eastAsiaTheme="majorEastAsia" w:cs="Times New Roman"/>
-          <w:b/>
-          <w:bCs/>
+          <w:noProof/>
           <w:szCs w:val="28"/>
           <w:bdr w:val="single" w:sz="2" w:space="0" w:color="D9D9E3" w:frame="1"/>
           <w:lang w:val="ru-RU"/>
@@ -5370,7 +5365,6 @@
           <w:b/>
           <w:bCs/>
           <w:szCs w:val="28"/>
-          <w:bdr w:val="single" w:sz="2" w:space="0" w:color="D9D9E3" w:frame="1"/>
           <w:lang w:val="ru-RU"/>
         </w:rPr>
       </w:pPr>
@@ -5381,7 +5375,6 @@
           <w:b/>
           <w:bCs/>
           <w:szCs w:val="28"/>
-          <w:bdr w:val="single" w:sz="2" w:space="0" w:color="D9D9E3" w:frame="1"/>
           <w:lang w:val="ru-RU"/>
         </w:rPr>
         <w:t>Завдання</w:t>
@@ -5393,7 +5386,6 @@
           <w:b/>
           <w:bCs/>
           <w:szCs w:val="28"/>
-          <w:bdr w:val="single" w:sz="2" w:space="0" w:color="D9D9E3" w:frame="1"/>
           <w:lang w:val="ru-RU"/>
         </w:rPr>
         <w:t xml:space="preserve"> 3: «</w:t>
@@ -5403,7 +5395,6 @@
         <w:rPr>
           <w:rFonts w:eastAsiaTheme="majorEastAsia" w:cs="Times New Roman"/>
           <w:szCs w:val="28"/>
-          <w:bdr w:val="single" w:sz="2" w:space="0" w:color="D9D9E3" w:frame="1"/>
           <w:lang w:val="ru-RU"/>
         </w:rPr>
         <w:t>Написати</w:t>
@@ -5413,7 +5404,6 @@
         <w:rPr>
           <w:rFonts w:eastAsiaTheme="majorEastAsia" w:cs="Times New Roman"/>
           <w:szCs w:val="28"/>
-          <w:bdr w:val="single" w:sz="2" w:space="0" w:color="D9D9E3" w:frame="1"/>
           <w:lang w:val="ru-RU"/>
         </w:rPr>
         <w:t xml:space="preserve"> </w:t>
@@ -5423,7 +5413,6 @@
         <w:rPr>
           <w:rFonts w:eastAsiaTheme="majorEastAsia" w:cs="Times New Roman"/>
           <w:szCs w:val="28"/>
-          <w:bdr w:val="single" w:sz="2" w:space="0" w:color="D9D9E3" w:frame="1"/>
           <w:lang w:val="ru-RU"/>
         </w:rPr>
         <w:t>функцію</w:t>
@@ -5433,7 +5422,6 @@
         <w:rPr>
           <w:rFonts w:eastAsiaTheme="majorEastAsia" w:cs="Times New Roman"/>
           <w:szCs w:val="28"/>
-          <w:bdr w:val="single" w:sz="2" w:space="0" w:color="D9D9E3" w:frame="1"/>
           <w:lang w:val="ru-RU"/>
         </w:rPr>
         <w:t xml:space="preserve"> </w:t>
@@ -5443,7 +5431,6 @@
         <w:rPr>
           <w:rFonts w:eastAsiaTheme="majorEastAsia" w:cs="Times New Roman"/>
           <w:szCs w:val="28"/>
-          <w:bdr w:val="single" w:sz="2" w:space="0" w:color="D9D9E3" w:frame="1"/>
           <w:lang w:val="ru-RU"/>
         </w:rPr>
         <w:t>пошуку</w:t>
@@ -5453,7 +5440,6 @@
         <w:rPr>
           <w:rFonts w:eastAsiaTheme="majorEastAsia" w:cs="Times New Roman"/>
           <w:szCs w:val="28"/>
-          <w:bdr w:val="single" w:sz="2" w:space="0" w:color="D9D9E3" w:frame="1"/>
           <w:lang w:val="ru-RU"/>
         </w:rPr>
         <w:t xml:space="preserve"> </w:t>
@@ -5463,7 +5449,6 @@
         <w:rPr>
           <w:rFonts w:eastAsiaTheme="majorEastAsia" w:cs="Times New Roman"/>
           <w:szCs w:val="28"/>
-          <w:bdr w:val="single" w:sz="2" w:space="0" w:color="D9D9E3" w:frame="1"/>
           <w:lang w:val="ru-RU"/>
         </w:rPr>
         <w:t>Дискримінанту</w:t>
@@ -5475,7 +5460,6 @@
           <w:b/>
           <w:bCs/>
           <w:szCs w:val="28"/>
-          <w:bdr w:val="single" w:sz="2" w:space="0" w:color="D9D9E3" w:frame="1"/>
           <w:lang w:val="ru-RU"/>
         </w:rPr>
         <w:t>»</w:t>
@@ -5513,6 +5497,7 @@
           <w:rFonts w:eastAsiaTheme="majorEastAsia" w:cs="Times New Roman"/>
           <w:b/>
           <w:bCs/>
+          <w:noProof/>
           <w:szCs w:val="28"/>
           <w:bdr w:val="single" w:sz="2" w:space="0" w:color="D9D9E3" w:frame="1"/>
           <w:lang w:val="ru-RU"/>
@@ -5616,15 +5601,7 @@
           <w:szCs w:val="28"/>
           <w:lang w:val="ru-RU"/>
         </w:rPr>
-        <w:t xml:space="preserve"> рядку</w:t>
-      </w:r>
-      <w:r>
-        <w:rPr>
-          <w:rFonts w:cs="Times New Roman"/>
-          <w:szCs w:val="28"/>
-          <w:lang w:val="ru-RU"/>
-        </w:rPr>
-        <w:t xml:space="preserve"> ми </w:t>
+        <w:t xml:space="preserve"> рядку ми </w:t>
       </w:r>
       <w:proofErr w:type="spellStart"/>
       <w:r>
@@ -5670,7 +5647,6 @@
           <w:bCs/>
           <w:sz w:val="28"/>
           <w:szCs w:val="28"/>
-          <w:bdr w:val="single" w:sz="2" w:space="0" w:color="D9D9E3" w:frame="1"/>
         </w:rPr>
         <w:t>calculate</w:t>
       </w:r>
@@ -5682,7 +5658,6 @@
           <w:bCs/>
           <w:sz w:val="28"/>
           <w:szCs w:val="28"/>
-          <w:bdr w:val="single" w:sz="2" w:space="0" w:color="D9D9E3" w:frame="1"/>
           <w:lang w:val="ru-RU"/>
         </w:rPr>
         <w:t>_</w:t>
@@ -5695,7 +5670,6 @@
           <w:bCs/>
           <w:sz w:val="28"/>
           <w:szCs w:val="28"/>
-          <w:bdr w:val="single" w:sz="2" w:space="0" w:color="D9D9E3" w:frame="1"/>
         </w:rPr>
         <w:t>discriminant</w:t>
       </w:r>
@@ -6096,7 +6070,6 @@
           <w:bCs/>
           <w:sz w:val="28"/>
           <w:szCs w:val="28"/>
-          <w:bdr w:val="single" w:sz="2" w:space="0" w:color="D9D9E3" w:frame="1"/>
         </w:rPr>
         <w:t>calculate</w:t>
       </w:r>
@@ -6108,7 +6081,6 @@
           <w:bCs/>
           <w:sz w:val="28"/>
           <w:szCs w:val="28"/>
-          <w:bdr w:val="single" w:sz="2" w:space="0" w:color="D9D9E3" w:frame="1"/>
           <w:lang w:val="ru-RU"/>
         </w:rPr>
         <w:t>_</w:t>
@@ -6121,7 +6093,6 @@
           <w:bCs/>
           <w:sz w:val="28"/>
           <w:szCs w:val="28"/>
-          <w:bdr w:val="single" w:sz="2" w:space="0" w:color="D9D9E3" w:frame="1"/>
         </w:rPr>
         <w:t>discriminant</w:t>
       </w:r>
@@ -6209,7 +6180,6 @@
           <w:b w:val="0"/>
           <w:bCs w:val="0"/>
           <w:szCs w:val="28"/>
-          <w:bdr w:val="single" w:sz="2" w:space="0" w:color="D9D9E3" w:frame="1"/>
         </w:rPr>
       </w:pPr>
       <w:proofErr w:type="spellStart"/>
@@ -6220,7 +6190,6 @@
           <w:b w:val="0"/>
           <w:bCs w:val="0"/>
           <w:szCs w:val="28"/>
-          <w:bdr w:val="single" w:sz="2" w:space="0" w:color="D9D9E3" w:frame="1"/>
         </w:rPr>
         <w:t>Виведення</w:t>
       </w:r>
@@ -6232,7 +6201,6 @@
           <w:b w:val="0"/>
           <w:bCs w:val="0"/>
           <w:szCs w:val="28"/>
-          <w:bdr w:val="single" w:sz="2" w:space="0" w:color="D9D9E3" w:frame="1"/>
         </w:rPr>
         <w:t xml:space="preserve"> </w:t>
       </w:r>
@@ -6244,7 +6212,6 @@
           <w:b w:val="0"/>
           <w:bCs w:val="0"/>
           <w:szCs w:val="28"/>
-          <w:bdr w:val="single" w:sz="2" w:space="0" w:color="D9D9E3" w:frame="1"/>
         </w:rPr>
         <w:t>результату</w:t>
       </w:r>
@@ -6256,7 +6223,6 @@
           <w:b w:val="0"/>
           <w:bCs w:val="0"/>
           <w:szCs w:val="28"/>
-          <w:bdr w:val="single" w:sz="2" w:space="0" w:color="D9D9E3" w:frame="1"/>
         </w:rPr>
         <w:t>:</w:t>
       </w:r>
@@ -6285,41 +6251,40 @@
           <w:b w:val="0"/>
           <w:bCs w:val="0"/>
           <w:szCs w:val="28"/>
+          <w:lang w:val="uk-UA"/>
+        </w:rPr>
+      </w:pPr>
+      <w:r>
+        <w:rPr>
+          <w:rStyle w:val="ac"/>
+          <w:rFonts w:cs="Times New Roman"/>
+          <w:b w:val="0"/>
+          <w:bCs w:val="0"/>
+          <w:szCs w:val="28"/>
+          <w:lang w:val="uk-UA"/>
+        </w:rPr>
+        <w:t>Результат:</w:t>
+      </w:r>
+    </w:p>
+    <w:p>
+      <w:pPr>
+        <w:ind w:firstLine="0"/>
+        <w:jc w:val="left"/>
+        <w:rPr>
+          <w:rFonts w:eastAsiaTheme="majorEastAsia" w:cs="Times New Roman"/>
+          <w:b/>
+          <w:bCs/>
+          <w:szCs w:val="28"/>
           <w:bdr w:val="single" w:sz="2" w:space="0" w:color="D9D9E3" w:frame="1"/>
           <w:lang w:val="uk-UA"/>
         </w:rPr>
       </w:pPr>
       <w:r>
         <w:rPr>
-          <w:rStyle w:val="ac"/>
-          <w:rFonts w:cs="Times New Roman"/>
-          <w:b w:val="0"/>
-          <w:bCs w:val="0"/>
-          <w:szCs w:val="28"/>
-          <w:bdr w:val="single" w:sz="2" w:space="0" w:color="D9D9E3" w:frame="1"/>
-          <w:lang w:val="uk-UA"/>
-        </w:rPr>
-        <w:t>Результат:</w:t>
-      </w:r>
-    </w:p>
-    <w:p>
-      <w:pPr>
-        <w:ind w:firstLine="0"/>
-        <w:jc w:val="left"/>
-        <w:rPr>
           <w:rFonts w:eastAsiaTheme="majorEastAsia" w:cs="Times New Roman"/>
           <w:b/>
           <w:bCs/>
-          <w:szCs w:val="28"/>
-          <w:bdr w:val="single" w:sz="2" w:space="0" w:color="D9D9E3" w:frame="1"/>
-          <w:lang w:val="uk-UA"/>
-        </w:rPr>
-      </w:pPr>
-      <w:r>
-        <w:rPr>
-          <w:rFonts w:eastAsiaTheme="majorEastAsia" w:cs="Times New Roman"/>
-          <w:b/>
-          <w:bCs/>
+          <w:noProof/>
           <w:szCs w:val="28"/>
           <w:bdr w:val="single" w:sz="2" w:space="0" w:color="D9D9E3" w:frame="1"/>
           <w:lang w:val="uk-UA"/>
@@ -6361,6 +6326,28 @@
           </wp:inline>
         </w:drawing>
       </w:r>
+    </w:p>
+    <w:p>
+      <w:pPr>
+        <w:ind w:firstLine="0"/>
+        <w:jc w:val="left"/>
+        <w:rPr>
+          <w:rFonts w:eastAsiaTheme="majorEastAsia" w:cs="Times New Roman"/>
+          <w:szCs w:val="28"/>
+          <w:lang w:val="uk-UA"/>
+        </w:rPr>
+      </w:pPr>
+    </w:p>
+    <w:p>
+      <w:pPr>
+        <w:ind w:firstLine="0"/>
+        <w:jc w:val="left"/>
+        <w:rPr>
+          <w:rFonts w:eastAsiaTheme="majorEastAsia" w:cs="Times New Roman"/>
+          <w:szCs w:val="28"/>
+          <w:lang w:val="uk-UA"/>
+        </w:rPr>
+      </w:pPr>
     </w:p>
     <w:sectPr>
       <w:pgSz w:w="12240" w:h="15840"/>

</xml_diff>